<commit_message>
Update visualization help manual
</commit_message>
<xml_diff>
--- a/Manuals/2.12/BEXIS2_12_Visualization_UserGuide.docx
+++ b/Manuals/2.12/BEXIS2_12_Visualization_UserGuide.docx
@@ -5,6 +5,7 @@
     <w:p>
       <w:pPr>
         <w:pStyle w:val="Title"/>
+        <w:jc w:val="both"/>
         <w:rPr>
           <w:lang w:val="en-US"/>
         </w:rPr>
@@ -657,7 +658,17 @@
           <w:rFonts w:cs="Arial"/>
           <w:i w:val="0"/>
         </w:rPr>
-        <w:t xml:space="preserve"> Georg-August-University Göttingen.</w:t>
+        <w:t xml:space="preserve"> Georg-August-University Göttinge</w:t>
+      </w:r>
+      <w:bookmarkStart w:id="0" w:name="_GoBack"/>
+      <w:bookmarkEnd w:id="0"/>
+      <w:r>
+        <w:rPr>
+          <w:rStyle w:val="SubtleEmphasis"/>
+          <w:rFonts w:cs="Arial"/>
+          <w:i w:val="0"/>
+        </w:rPr>
+        <w:t>n.</w:t>
       </w:r>
     </w:p>
     <w:p>
@@ -678,6 +689,7 @@
     </w:p>
     <w:p>
       <w:pPr>
+        <w:jc w:val="both"/>
         <w:rPr>
           <w:lang w:eastAsia="de-DE"/>
         </w:rPr>
@@ -703,7 +715,7 @@
       <w:r>
         <w:fldChar w:fldCharType="separate"/>
       </w:r>
-      <w:hyperlink w:anchor="_Toc524081651" w:history="1">
+      <w:hyperlink w:anchor="_Toc525032119" w:history="1">
         <w:r>
           <w:rPr>
             <w:rStyle w:val="Hyperlink"/>
@@ -730,7 +742,7 @@
             <w:noProof/>
             <w:webHidden/>
           </w:rPr>
-          <w:instrText xml:space="preserve"> PAGEREF _Toc524081651 \h </w:instrText>
+          <w:instrText xml:space="preserve"> PAGEREF _Toc525032119 \h </w:instrText>
         </w:r>
         <w:r>
           <w:rPr>
@@ -772,7 +784,7 @@
           <w:noProof/>
         </w:rPr>
       </w:pPr>
-      <w:hyperlink w:anchor="_Toc524081652" w:history="1">
+      <w:hyperlink w:anchor="_Toc525032120" w:history="1">
         <w:r>
           <w:rPr>
             <w:rStyle w:val="Hyperlink"/>
@@ -800,7 +812,7 @@
             <w:noProof/>
             <w:webHidden/>
           </w:rPr>
-          <w:instrText xml:space="preserve"> PAGEREF _Toc524081652 \h </w:instrText>
+          <w:instrText xml:space="preserve"> PAGEREF _Toc525032120 \h </w:instrText>
         </w:r>
         <w:r>
           <w:rPr>
@@ -842,14 +854,22 @@
           <w:noProof/>
         </w:rPr>
       </w:pPr>
-      <w:hyperlink w:anchor="_Toc524081653" w:history="1">
+      <w:hyperlink w:anchor="_Toc525032121" w:history="1">
         <w:r>
           <w:rPr>
             <w:rStyle w:val="Hyperlink"/>
             <w:noProof/>
             <w:lang w:bidi="fa-IR"/>
           </w:rPr>
-          <w:t>2.1. Select Data</w:t>
+          <w:t xml:space="preserve">2.1. Select </w:t>
+        </w:r>
+        <w:r>
+          <w:rPr>
+            <w:rStyle w:val="Hyperlink"/>
+            <w:noProof/>
+            <w:lang w:val="en-GB" w:bidi="fa-IR"/>
+          </w:rPr>
+          <w:t>category</w:t>
         </w:r>
         <w:r>
           <w:rPr>
@@ -870,7 +890,7 @@
             <w:noProof/>
             <w:webHidden/>
           </w:rPr>
-          <w:instrText xml:space="preserve"> PAGEREF _Toc524081653 \h </w:instrText>
+          <w:instrText xml:space="preserve"> PAGEREF _Toc525032121 \h </w:instrText>
         </w:r>
         <w:r>
           <w:rPr>
@@ -912,7 +932,7 @@
           <w:noProof/>
         </w:rPr>
       </w:pPr>
-      <w:hyperlink w:anchor="_Toc524081654" w:history="1">
+      <w:hyperlink w:anchor="_Toc525032122" w:history="1">
         <w:r>
           <w:rPr>
             <w:rStyle w:val="Hyperlink"/>
@@ -940,7 +960,7 @@
             <w:noProof/>
             <w:webHidden/>
           </w:rPr>
-          <w:instrText xml:space="preserve"> PAGEREF _Toc524081654 \h </w:instrText>
+          <w:instrText xml:space="preserve"> PAGEREF _Toc525032122 \h </w:instrText>
         </w:r>
         <w:r>
           <w:rPr>
@@ -960,7 +980,7 @@
             <w:noProof/>
             <w:webHidden/>
           </w:rPr>
-          <w:t>3</w:t>
+          <w:t>4</w:t>
         </w:r>
         <w:r>
           <w:rPr>
@@ -982,7 +1002,7 @@
           <w:noProof/>
         </w:rPr>
       </w:pPr>
-      <w:hyperlink w:anchor="_Toc524081655" w:history="1">
+      <w:hyperlink w:anchor="_Toc525032123" w:history="1">
         <w:r>
           <w:rPr>
             <w:rStyle w:val="Hyperlink"/>
@@ -1010,7 +1030,7 @@
             <w:noProof/>
             <w:webHidden/>
           </w:rPr>
-          <w:instrText xml:space="preserve"> PAGEREF _Toc524081655 \h </w:instrText>
+          <w:instrText xml:space="preserve"> PAGEREF _Toc525032123 \h </w:instrText>
         </w:r>
         <w:r>
           <w:rPr>
@@ -1030,7 +1050,7 @@
             <w:noProof/>
             <w:webHidden/>
           </w:rPr>
-          <w:t>4</w:t>
+          <w:t>5</w:t>
         </w:r>
         <w:r>
           <w:rPr>
@@ -1056,8 +1076,6 @@
       <w:r>
         <w:br w:type="page"/>
       </w:r>
-      <w:bookmarkStart w:id="0" w:name="_GoBack"/>
-      <w:bookmarkEnd w:id="0"/>
     </w:p>
     <w:p>
       <w:pPr>
@@ -1065,7 +1083,7 @@
         <w:spacing w:after="200"/>
         <w:jc w:val="both"/>
       </w:pPr>
-      <w:bookmarkStart w:id="1" w:name="_Toc524081651"/>
+      <w:bookmarkStart w:id="1" w:name="_Toc525032119"/>
       <w:r>
         <w:lastRenderedPageBreak/>
         <w:t>1. Overview</w:t>
@@ -1111,9 +1129,9 @@
         </w:rPr>
         <w:drawing>
           <wp:inline distT="0" distB="0" distL="0" distR="0">
-            <wp:extent cx="5972810" cy="3422015"/>
-            <wp:effectExtent l="0" t="0" r="8890" b="6985"/>
-            <wp:docPr id="1" name="Picture 1"/>
+            <wp:extent cx="5972810" cy="3270885"/>
+            <wp:effectExtent l="0" t="0" r="8890" b="5715"/>
+            <wp:docPr id="2" name="Picture 2"/>
             <wp:cNvGraphicFramePr>
               <a:graphicFrameLocks xmlns:a="http://schemas.openxmlformats.org/drawingml/2006/main" noChangeAspect="1"/>
             </wp:cNvGraphicFramePr>
@@ -1121,7 +1139,7 @@
               <a:graphicData uri="http://schemas.openxmlformats.org/drawingml/2006/picture">
                 <pic:pic xmlns:pic="http://schemas.openxmlformats.org/drawingml/2006/picture">
                   <pic:nvPicPr>
-                    <pic:cNvPr id="1" name="all.png"/>
+                    <pic:cNvPr id="2" name="ui.png"/>
                     <pic:cNvPicPr/>
                   </pic:nvPicPr>
                   <pic:blipFill>
@@ -1139,7 +1157,7 @@
                   <pic:spPr>
                     <a:xfrm>
                       <a:off x="0" y="0"/>
-                      <a:ext cx="5972810" cy="3422015"/>
+                      <a:ext cx="5972810" cy="3270885"/>
                     </a:xfrm>
                     <a:prstGeom prst="rect">
                       <a:avLst/>
@@ -1155,11 +1173,12 @@
     <w:p>
       <w:pPr>
         <w:pStyle w:val="Heading1"/>
-        <w:rPr>
-          <w:lang w:bidi="fa-IR"/>
-        </w:rPr>
-      </w:pPr>
-      <w:bookmarkStart w:id="2" w:name="_Toc524081652"/>
+        <w:jc w:val="both"/>
+        <w:rPr>
+          <w:lang w:bidi="fa-IR"/>
+        </w:rPr>
+      </w:pPr>
+      <w:bookmarkStart w:id="2" w:name="_Toc525032120"/>
       <w:r>
         <w:rPr>
           <w:lang w:bidi="fa-IR"/>
@@ -1170,15 +1189,40 @@
     </w:p>
     <w:p>
       <w:pPr>
-        <w:rPr>
-          <w:lang w:bidi="fa-IR"/>
-        </w:rPr>
-      </w:pPr>
-      <w:r>
-        <w:rPr>
-          <w:lang w:bidi="fa-IR"/>
-        </w:rPr>
-        <w:t>Visualization provides diagrams depend on the selected ranges in different dropdown lists</w:t>
+        <w:jc w:val="both"/>
+        <w:rPr>
+          <w:lang w:bidi="fa-IR"/>
+        </w:rPr>
+      </w:pPr>
+      <w:r>
+        <w:rPr>
+          <w:lang w:bidi="fa-IR"/>
+        </w:rPr>
+        <w:t xml:space="preserve">Visualization provides </w:t>
+      </w:r>
+      <w:r>
+        <w:rPr>
+          <w:lang w:bidi="fa-IR"/>
+        </w:rPr>
+        <w:t>histograms</w:t>
+      </w:r>
+      <w:r>
+        <w:rPr>
+          <w:lang w:bidi="fa-IR"/>
+        </w:rPr>
+        <w:t xml:space="preserve"> </w:t>
+      </w:r>
+      <w:r>
+        <w:rPr>
+          <w:lang w:bidi="fa-IR"/>
+        </w:rPr>
+        <w:t>depend</w:t>
+      </w:r>
+      <w:r>
+        <w:rPr>
+          <w:lang w:bidi="fa-IR"/>
+        </w:rPr>
+        <w:t xml:space="preserve"> on the selected ranges in different dropdown lists</w:t>
       </w:r>
       <w:r>
         <w:rPr>
@@ -1190,13 +1234,31 @@
         <w:rPr>
           <w:lang w:bidi="fa-IR"/>
         </w:rPr>
-        <w:t xml:space="preserve"> two different lists to control the diagram. One is to select the kind of data</w:t>
-      </w:r>
-      <w:r>
-        <w:rPr>
-          <w:lang w:bidi="fa-IR"/>
-        </w:rPr>
-        <w:t xml:space="preserve"> (e.g., created or deleted datasets) and one is to select a special year</w:t>
+        <w:t xml:space="preserve"> two different lists to control the diagram. One is to select</w:t>
+      </w:r>
+      <w:r>
+        <w:rPr>
+          <w:lang w:bidi="fa-IR"/>
+        </w:rPr>
+        <w:t xml:space="preserve"> a category, means</w:t>
+      </w:r>
+      <w:r>
+        <w:rPr>
+          <w:lang w:bidi="fa-IR"/>
+        </w:rPr>
+        <w:t xml:space="preserve"> the kind of data</w:t>
+      </w:r>
+      <w:r>
+        <w:rPr>
+          <w:lang w:bidi="fa-IR"/>
+        </w:rPr>
+        <w:t xml:space="preserve"> such as created or deleted datasets</w:t>
+      </w:r>
+      <w:r>
+        <w:rPr>
+          <w:lang w:bidi="fa-IR"/>
+        </w:rPr>
+        <w:t xml:space="preserve"> and one is to select a special year</w:t>
       </w:r>
       <w:r>
         <w:rPr>
@@ -1220,6 +1282,7 @@
     <w:p>
       <w:pPr>
         <w:pStyle w:val="Heading2"/>
+        <w:jc w:val="both"/>
         <w:rPr>
           <w:lang w:bidi="fa-IR"/>
         </w:rPr>
@@ -1228,11 +1291,12 @@
     <w:p>
       <w:pPr>
         <w:pStyle w:val="Heading2"/>
-        <w:rPr>
-          <w:lang w:bidi="fa-IR"/>
-        </w:rPr>
-      </w:pPr>
-      <w:bookmarkStart w:id="3" w:name="_Toc524081653"/>
+        <w:jc w:val="both"/>
+        <w:rPr>
+          <w:lang w:bidi="fa-IR"/>
+        </w:rPr>
+      </w:pPr>
+      <w:bookmarkStart w:id="3" w:name="_Toc525032121"/>
       <w:r>
         <w:rPr>
           <w:lang w:bidi="fa-IR"/>
@@ -1249,21 +1313,76 @@
         <w:rPr>
           <w:lang w:bidi="fa-IR"/>
         </w:rPr>
-        <w:t xml:space="preserve"> Select Data</w:t>
+        <w:t xml:space="preserve"> Select </w:t>
+      </w:r>
+      <w:r>
+        <w:rPr>
+          <w:lang w:val="en-GB" w:bidi="fa-IR"/>
+        </w:rPr>
+        <w:t>category</w:t>
       </w:r>
       <w:bookmarkEnd w:id="3"/>
     </w:p>
     <w:p>
       <w:pPr>
-        <w:rPr>
-          <w:lang w:bidi="fa-IR"/>
-        </w:rPr>
-      </w:pPr>
-      <w:r>
-        <w:rPr>
-          <w:lang w:bidi="fa-IR"/>
-        </w:rPr>
-        <w:t>The actual version of the BEXIS2 makes you able to see the statistic of</w:t>
+        <w:jc w:val="both"/>
+        <w:rPr>
+          <w:lang w:bidi="fa-IR"/>
+        </w:rPr>
+      </w:pPr>
+      <w:r>
+        <w:rPr>
+          <w:lang w:bidi="fa-IR"/>
+        </w:rPr>
+        <w:t>On the first view, when the selector shows “Select a category</w:t>
+      </w:r>
+      <w:r>
+        <w:rPr>
+          <w:lang w:bidi="fa-IR"/>
+        </w:rPr>
+        <w:t xml:space="preserve">”, you can see </w:t>
+      </w:r>
+      <w:r>
+        <w:rPr>
+          <w:lang w:bidi="fa-IR"/>
+        </w:rPr>
+        <w:t>a histogram with data of created and delet</w:t>
+      </w:r>
+      <w:r>
+        <w:rPr>
+          <w:lang w:bidi="fa-IR"/>
+        </w:rPr>
+        <w:t>ed datasets</w:t>
+      </w:r>
+      <w:r>
+        <w:rPr>
+          <w:lang w:bidi="fa-IR"/>
+        </w:rPr>
+        <w:t>.</w:t>
+      </w:r>
+      <w:r>
+        <w:rPr>
+          <w:lang w:bidi="fa-IR"/>
+        </w:rPr>
+        <w:t xml:space="preserve"> </w:t>
+      </w:r>
+      <w:r>
+        <w:rPr>
+          <w:lang w:bidi="fa-IR"/>
+        </w:rPr>
+        <w:t xml:space="preserve">The </w:t>
+      </w:r>
+      <w:r>
+        <w:rPr>
+          <w:lang w:bidi="fa-IR"/>
+        </w:rPr>
+        <w:t>current</w:t>
+      </w:r>
+      <w:r>
+        <w:rPr>
+          <w:lang w:bidi="fa-IR"/>
+        </w:rPr>
+        <w:t xml:space="preserve"> version of the BEXIS2 makes you able to see the statistic of</w:t>
       </w:r>
       <w:r>
         <w:rPr>
@@ -1310,27 +1429,144 @@
     </w:p>
     <w:p>
       <w:pPr>
-        <w:rPr>
-          <w:lang w:bidi="fa-IR"/>
-        </w:rPr>
-      </w:pPr>
-      <w:r>
-        <w:rPr>
-          <w:lang w:bidi="fa-IR"/>
-        </w:rPr>
-        <w:t>On the first view, when the selector shows “Select a category</w:t>
-      </w:r>
-      <w:r>
-        <w:rPr>
-          <w:lang w:bidi="fa-IR"/>
-        </w:rPr>
-        <w:t xml:space="preserve">”, you can see </w:t>
-      </w:r>
-      <w:r>
-        <w:rPr>
-          <w:lang w:bidi="fa-IR"/>
-        </w:rPr>
-        <w:t>a histogram with data of created and deleted datasets in a one single area</w:t>
+        <w:jc w:val="both"/>
+        <w:rPr>
+          <w:lang w:bidi="fa-IR"/>
+        </w:rPr>
+      </w:pPr>
+      <w:r>
+        <w:rPr>
+          <w:noProof/>
+        </w:rPr>
+        <w:lastRenderedPageBreak/>
+        <w:drawing>
+          <wp:inline distT="0" distB="0" distL="0" distR="0">
+            <wp:extent cx="5972810" cy="3263900"/>
+            <wp:effectExtent l="0" t="0" r="8890" b="0"/>
+            <wp:docPr id="3" name="Picture 3"/>
+            <wp:cNvGraphicFramePr>
+              <a:graphicFrameLocks xmlns:a="http://schemas.openxmlformats.org/drawingml/2006/main" noChangeAspect="1"/>
+            </wp:cNvGraphicFramePr>
+            <a:graphic xmlns:a="http://schemas.openxmlformats.org/drawingml/2006/main">
+              <a:graphicData uri="http://schemas.openxmlformats.org/drawingml/2006/picture">
+                <pic:pic xmlns:pic="http://schemas.openxmlformats.org/drawingml/2006/picture">
+                  <pic:nvPicPr>
+                    <pic:cNvPr id="3" name="uiTest1.png"/>
+                    <pic:cNvPicPr/>
+                  </pic:nvPicPr>
+                  <pic:blipFill>
+                    <a:blip r:embed="rId9">
+                      <a:extLst>
+                        <a:ext uri="{28A0092B-C50C-407E-A947-70E740481C1C}">
+                          <a14:useLocalDpi xmlns:a14="http://schemas.microsoft.com/office/drawing/2010/main" val="0"/>
+                        </a:ext>
+                      </a:extLst>
+                    </a:blip>
+                    <a:stretch>
+                      <a:fillRect/>
+                    </a:stretch>
+                  </pic:blipFill>
+                  <pic:spPr>
+                    <a:xfrm>
+                      <a:off x="0" y="0"/>
+                      <a:ext cx="5972810" cy="3263900"/>
+                    </a:xfrm>
+                    <a:prstGeom prst="rect">
+                      <a:avLst/>
+                    </a:prstGeom>
+                  </pic:spPr>
+                </pic:pic>
+              </a:graphicData>
+            </a:graphic>
+          </wp:inline>
+        </w:drawing>
+      </w:r>
+    </w:p>
+    <w:p>
+      <w:pPr>
+        <w:jc w:val="both"/>
+        <w:rPr>
+          <w:lang w:bidi="fa-IR"/>
+        </w:rPr>
+      </w:pPr>
+    </w:p>
+    <w:p>
+      <w:pPr>
+        <w:pStyle w:val="Heading2"/>
+        <w:jc w:val="both"/>
+        <w:rPr>
+          <w:lang w:bidi="fa-IR"/>
+        </w:rPr>
+      </w:pPr>
+      <w:bookmarkStart w:id="4" w:name="_Toc525032122"/>
+      <w:r>
+        <w:rPr>
+          <w:lang w:bidi="fa-IR"/>
+        </w:rPr>
+        <w:t>2.2. Select Time</w:t>
+      </w:r>
+      <w:bookmarkEnd w:id="4"/>
+    </w:p>
+    <w:p>
+      <w:pPr>
+        <w:jc w:val="both"/>
+        <w:rPr>
+          <w:lang w:bidi="fa-IR"/>
+        </w:rPr>
+      </w:pPr>
+      <w:r>
+        <w:rPr>
+          <w:lang w:bidi="fa-IR"/>
+        </w:rPr>
+        <w:t>In the</w:t>
+      </w:r>
+      <w:r>
+        <w:rPr>
+          <w:lang w:bidi="fa-IR"/>
+        </w:rPr>
+        <w:t xml:space="preserve"> </w:t>
+      </w:r>
+      <w:r>
+        <w:rPr>
+          <w:lang w:bidi="fa-IR"/>
+        </w:rPr>
+        <w:t>drop-down</w:t>
+      </w:r>
+      <w:r>
+        <w:rPr>
+          <w:lang w:bidi="fa-IR"/>
+        </w:rPr>
+        <w:t xml:space="preserve"> "Select </w:t>
+      </w:r>
+      <w:r>
+        <w:rPr>
+          <w:lang w:bidi="fa-IR"/>
+        </w:rPr>
+        <w:t>a year</w:t>
+      </w:r>
+      <w:r>
+        <w:rPr>
+          <w:lang w:bidi="fa-IR"/>
+        </w:rPr>
+        <w:t>”,</w:t>
+      </w:r>
+      <w:r>
+        <w:rPr>
+          <w:lang w:bidi="fa-IR"/>
+        </w:rPr>
+        <w:t xml:space="preserve"> you can find the list of years</w:t>
+      </w:r>
+      <w:r>
+        <w:rPr>
+          <w:lang w:bidi="fa-IR"/>
+        </w:rPr>
+        <w:t>. By default, the chart displays the data distribution over the entir</w:t>
+      </w:r>
+      <w:r>
+        <w:rPr>
+          <w:lang w:bidi="fa-IR"/>
+        </w:rPr>
+        <w:t>e time from the first dataset creation</w:t>
       </w:r>
       <w:r>
         <w:rPr>
@@ -1341,114 +1577,98 @@
     </w:p>
     <w:p>
       <w:pPr>
-        <w:rPr>
-          <w:lang w:bidi="fa-IR"/>
-        </w:rPr>
-      </w:pPr>
+        <w:jc w:val="both"/>
+        <w:rPr>
+          <w:lang w:bidi="fa-IR"/>
+        </w:rPr>
+      </w:pPr>
+      <w:r>
+        <w:rPr>
+          <w:lang w:bidi="fa-IR"/>
+        </w:rPr>
+        <w:t xml:space="preserve">Select a specific year </w:t>
+      </w:r>
+      <w:r>
+        <w:rPr>
+          <w:lang w:bidi="fa-IR"/>
+        </w:rPr>
+        <w:t>shows</w:t>
+      </w:r>
+      <w:r>
+        <w:rPr>
+          <w:lang w:bidi="fa-IR"/>
+        </w:rPr>
+        <w:t xml:space="preserve"> the statistic for only that year, separated in twelve months.</w:t>
+      </w:r>
+    </w:p>
+    <w:p>
+      <w:pPr>
+        <w:jc w:val="both"/>
+        <w:rPr>
+          <w:lang w:bidi="fa-IR"/>
+        </w:rPr>
+      </w:pPr>
+      <w:r>
+        <w:rPr>
+          <w:noProof/>
+        </w:rPr>
+        <w:drawing>
+          <wp:inline distT="0" distB="0" distL="0" distR="0">
+            <wp:extent cx="5972810" cy="3273425"/>
+            <wp:effectExtent l="0" t="0" r="8890" b="3175"/>
+            <wp:docPr id="4" name="Picture 4"/>
+            <wp:cNvGraphicFramePr>
+              <a:graphicFrameLocks xmlns:a="http://schemas.openxmlformats.org/drawingml/2006/main" noChangeAspect="1"/>
+            </wp:cNvGraphicFramePr>
+            <a:graphic xmlns:a="http://schemas.openxmlformats.org/drawingml/2006/main">
+              <a:graphicData uri="http://schemas.openxmlformats.org/drawingml/2006/picture">
+                <pic:pic xmlns:pic="http://schemas.openxmlformats.org/drawingml/2006/picture">
+                  <pic:nvPicPr>
+                    <pic:cNvPr id="4" name="uiTest2.png"/>
+                    <pic:cNvPicPr/>
+                  </pic:nvPicPr>
+                  <pic:blipFill>
+                    <a:blip r:embed="rId10">
+                      <a:extLst>
+                        <a:ext uri="{28A0092B-C50C-407E-A947-70E740481C1C}">
+                          <a14:useLocalDpi xmlns:a14="http://schemas.microsoft.com/office/drawing/2010/main" val="0"/>
+                        </a:ext>
+                      </a:extLst>
+                    </a:blip>
+                    <a:stretch>
+                      <a:fillRect/>
+                    </a:stretch>
+                  </pic:blipFill>
+                  <pic:spPr>
+                    <a:xfrm>
+                      <a:off x="0" y="0"/>
+                      <a:ext cx="5972810" cy="3273425"/>
+                    </a:xfrm>
+                    <a:prstGeom prst="rect">
+                      <a:avLst/>
+                    </a:prstGeom>
+                  </pic:spPr>
+                </pic:pic>
+              </a:graphicData>
+            </a:graphic>
+          </wp:inline>
+        </w:drawing>
+      </w:r>
     </w:p>
     <w:p>
       <w:pPr>
         <w:pStyle w:val="Heading2"/>
-        <w:rPr>
-          <w:lang w:bidi="fa-IR"/>
-        </w:rPr>
-      </w:pPr>
-      <w:bookmarkStart w:id="4" w:name="_Toc524081654"/>
-      <w:r>
-        <w:rPr>
-          <w:lang w:bidi="fa-IR"/>
-        </w:rPr>
-        <w:t>2.2. Select Time</w:t>
-      </w:r>
-      <w:bookmarkEnd w:id="4"/>
-    </w:p>
-    <w:p>
-      <w:pPr>
-        <w:rPr>
-          <w:lang w:bidi="fa-IR"/>
-        </w:rPr>
-      </w:pPr>
-      <w:r>
-        <w:rPr>
-          <w:lang w:bidi="fa-IR"/>
-        </w:rPr>
-        <w:t>In the</w:t>
-      </w:r>
-      <w:r>
-        <w:rPr>
-          <w:lang w:bidi="fa-IR"/>
-        </w:rPr>
-        <w:t xml:space="preserve"> </w:t>
-      </w:r>
-      <w:r>
-        <w:rPr>
-          <w:lang w:bidi="fa-IR"/>
-        </w:rPr>
-        <w:t>drop-down</w:t>
-      </w:r>
-      <w:r>
-        <w:rPr>
-          <w:lang w:bidi="fa-IR"/>
-        </w:rPr>
-        <w:t xml:space="preserve"> "Select </w:t>
-      </w:r>
-      <w:r>
-        <w:rPr>
-          <w:lang w:bidi="fa-IR"/>
-        </w:rPr>
-        <w:t>a year</w:t>
-      </w:r>
-      <w:r>
-        <w:rPr>
-          <w:lang w:bidi="fa-IR"/>
-        </w:rPr>
-        <w:t>”,</w:t>
-      </w:r>
-      <w:r>
-        <w:rPr>
-          <w:lang w:bidi="fa-IR"/>
-        </w:rPr>
-        <w:t xml:space="preserve"> you can find the past years. By default, the chart displays the data distribution over the entire time from the first activities.</w:t>
-      </w:r>
-    </w:p>
-    <w:p>
-      <w:pPr>
-        <w:rPr>
-          <w:lang w:bidi="fa-IR"/>
-        </w:rPr>
-      </w:pPr>
+        <w:jc w:val="both"/>
+        <w:rPr>
+          <w:lang w:bidi="fa-IR"/>
+        </w:rPr>
+      </w:pPr>
+      <w:bookmarkStart w:id="5" w:name="_Toc525032123"/>
       <w:r>
         <w:rPr>
           <w:lang w:bidi="fa-IR"/>
         </w:rPr>
         <w:lastRenderedPageBreak/>
-        <w:t xml:space="preserve">Select a specific year </w:t>
-      </w:r>
-      <w:r>
-        <w:rPr>
-          <w:lang w:bidi="fa-IR"/>
-        </w:rPr>
-        <w:t>shows</w:t>
-      </w:r>
-      <w:r>
-        <w:rPr>
-          <w:lang w:bidi="fa-IR"/>
-        </w:rPr>
-        <w:t xml:space="preserve"> the statistic for only that year, separated in twelve months.</w:t>
-      </w:r>
-    </w:p>
-    <w:p>
-      <w:pPr>
-        <w:pStyle w:val="Heading2"/>
-        <w:rPr>
-          <w:lang w:bidi="fa-IR"/>
-        </w:rPr>
-      </w:pPr>
-      <w:bookmarkStart w:id="5" w:name="_Toc524081655"/>
-      <w:r>
-        <w:rPr>
-          <w:lang w:bidi="fa-IR"/>
-        </w:rPr>
         <w:t xml:space="preserve">2.3. </w:t>
       </w:r>
       <w:r>
@@ -1461,33 +1681,106 @@
     </w:p>
     <w:p>
       <w:pPr>
-        <w:rPr>
-          <w:lang w:bidi="fa-IR"/>
-        </w:rPr>
-      </w:pPr>
-      <w:r>
-        <w:rPr>
-          <w:lang w:bidi="fa-IR"/>
-        </w:rPr>
-        <w:t xml:space="preserve">If the data </w:t>
-      </w:r>
-      <w:proofErr w:type="gramStart"/>
-      <w:r>
-        <w:rPr>
-          <w:lang w:bidi="fa-IR"/>
-        </w:rPr>
-        <w:t>is distributed</w:t>
-      </w:r>
-      <w:proofErr w:type="gramEnd"/>
-      <w:r>
-        <w:rPr>
-          <w:lang w:bidi="fa-IR"/>
-        </w:rPr>
-        <w:t xml:space="preserve"> over more than one year, you will be able to limit the time between two years, by dragging the ends of the slider.</w:t>
-      </w:r>
+        <w:jc w:val="both"/>
+        <w:rPr>
+          <w:lang w:val="en-GB" w:bidi="fa-IR"/>
+        </w:rPr>
+      </w:pPr>
+      <w:r>
+        <w:rPr>
+          <w:lang w:val="en-GB" w:bidi="fa-IR"/>
+        </w:rPr>
+        <w:t xml:space="preserve">If you do not </w:t>
+      </w:r>
+      <w:r>
+        <w:rPr>
+          <w:lang w:val="en-GB" w:bidi="fa-IR"/>
+        </w:rPr>
+        <w:t>like</w:t>
+      </w:r>
+      <w:r>
+        <w:rPr>
+          <w:lang w:val="en-GB" w:bidi="fa-IR"/>
+        </w:rPr>
+        <w:t xml:space="preserve"> to see all data behaviour from the first activity to the end, you can select a period</w:t>
+      </w:r>
+      <w:r>
+        <w:rPr>
+          <w:lang w:val="en-GB" w:bidi="fa-IR"/>
+        </w:rPr>
+        <w:t xml:space="preserve"> by the help of the time slider</w:t>
+      </w:r>
+      <w:r>
+        <w:rPr>
+          <w:lang w:val="en-GB" w:bidi="fa-IR"/>
+        </w:rPr>
+        <w:t>.</w:t>
+      </w:r>
+    </w:p>
+    <w:p>
+      <w:pPr>
+        <w:jc w:val="both"/>
+        <w:rPr>
+          <w:lang w:bidi="fa-IR"/>
+        </w:rPr>
+      </w:pPr>
+      <w:r>
+        <w:rPr>
+          <w:noProof/>
+        </w:rPr>
+        <w:drawing>
+          <wp:inline distT="0" distB="0" distL="0" distR="0">
+            <wp:extent cx="5972810" cy="3270885"/>
+            <wp:effectExtent l="0" t="0" r="8890" b="5715"/>
+            <wp:docPr id="5" name="Picture 5"/>
+            <wp:cNvGraphicFramePr>
+              <a:graphicFrameLocks xmlns:a="http://schemas.openxmlformats.org/drawingml/2006/main" noChangeAspect="1"/>
+            </wp:cNvGraphicFramePr>
+            <a:graphic xmlns:a="http://schemas.openxmlformats.org/drawingml/2006/main">
+              <a:graphicData uri="http://schemas.openxmlformats.org/drawingml/2006/picture">
+                <pic:pic xmlns:pic="http://schemas.openxmlformats.org/drawingml/2006/picture">
+                  <pic:nvPicPr>
+                    <pic:cNvPr id="5" name="uiTest4.png"/>
+                    <pic:cNvPicPr/>
+                  </pic:nvPicPr>
+                  <pic:blipFill>
+                    <a:blip r:embed="rId11">
+                      <a:extLst>
+                        <a:ext uri="{28A0092B-C50C-407E-A947-70E740481C1C}">
+                          <a14:useLocalDpi xmlns:a14="http://schemas.microsoft.com/office/drawing/2010/main" val="0"/>
+                        </a:ext>
+                      </a:extLst>
+                    </a:blip>
+                    <a:stretch>
+                      <a:fillRect/>
+                    </a:stretch>
+                  </pic:blipFill>
+                  <pic:spPr>
+                    <a:xfrm>
+                      <a:off x="0" y="0"/>
+                      <a:ext cx="5972810" cy="3270885"/>
+                    </a:xfrm>
+                    <a:prstGeom prst="rect">
+                      <a:avLst/>
+                    </a:prstGeom>
+                  </pic:spPr>
+                </pic:pic>
+              </a:graphicData>
+            </a:graphic>
+          </wp:inline>
+        </w:drawing>
+      </w:r>
+    </w:p>
+    <w:p>
+      <w:pPr>
+        <w:jc w:val="both"/>
+        <w:rPr>
+          <w:lang w:bidi="fa-IR"/>
+        </w:rPr>
+      </w:pPr>
     </w:p>
     <w:sectPr>
-      <w:footerReference w:type="default" r:id="rId9"/>
+      <w:footerReference w:type="default" r:id="rId12"/>
       <w:type w:val="continuous"/>
       <w:pgSz w:w="12240" w:h="15840"/>
       <w:pgMar w:top="1417" w:right="1417" w:bottom="1134" w:left="1417" w:header="708" w:footer="708" w:gutter="0"/>
@@ -1544,7 +1837,7 @@
         <w:noProof/>
         <w:lang w:val="de-DE"/>
       </w:rPr>
-      <w:t>4</w:t>
+      <w:t>1</w:t>
     </w:r>
     <w:r>
       <w:rPr>
@@ -2640,7 +2933,6 @@
   <w:style w:type="character" w:default="1" w:styleId="DefaultParagraphFont">
     <w:name w:val="Default Paragraph Font"/>
     <w:uiPriority w:val="1"/>
-    <w:semiHidden/>
     <w:unhideWhenUsed/>
   </w:style>
   <w:style w:type="table" w:default="1" w:styleId="TableNormal">

</xml_diff>